<commit_message>
Updated Application Name in Project Backlog
</commit_message>
<xml_diff>
--- a/Scrum Documents/ProjectBacklog.docx
+++ b/Scrum Documents/ProjectBacklog.docx
@@ -261,14 +261,16 @@
       <w:pPr>
         <w:jc w:val="center"/>
       </w:pPr>
-      <w:r>
-        <w:rPr>
-          <w:rFonts w:ascii="Times New Roman" w:eastAsia="Times New Roman" w:hAnsi="Times New Roman" w:cs="Times New Roman"/>
-          <w:sz w:val="24"/>
-          <w:szCs w:val="24"/>
-        </w:rPr>
-        <w:t>WiFinder</w:t>
-      </w:r>
+      <w:proofErr w:type="spellStart"/>
+      <w:r>
+        <w:rPr>
+          <w:rFonts w:ascii="Times New Roman" w:eastAsia="Times New Roman" w:hAnsi="Times New Roman" w:cs="Times New Roman"/>
+          <w:sz w:val="24"/>
+          <w:szCs w:val="24"/>
+        </w:rPr>
+        <w:t>MonsterChat</w:t>
+      </w:r>
+      <w:proofErr w:type="spellEnd"/>
       <w:r>
         <w:rPr>
           <w:rFonts w:ascii="Times New Roman" w:eastAsia="Times New Roman" w:hAnsi="Times New Roman" w:cs="Times New Roman"/>
@@ -527,7 +529,43 @@
           <w:sz w:val="24"/>
           <w:szCs w:val="24"/>
         </w:rPr>
-        <w:t>Rayten Arnold Rex, Cole Baughn, Vishal Gill, Zeyu Pan, Andrew Sytsma, Michael Young</w:t>
+        <w:t xml:space="preserve">Rayten Arnold Rex, Cole </w:t>
+      </w:r>
+      <w:proofErr w:type="spellStart"/>
+      <w:r>
+        <w:rPr>
+          <w:rFonts w:ascii="Times New Roman" w:eastAsia="Times New Roman" w:hAnsi="Times New Roman" w:cs="Times New Roman"/>
+          <w:sz w:val="24"/>
+          <w:szCs w:val="24"/>
+        </w:rPr>
+        <w:t>Baughn</w:t>
+      </w:r>
+      <w:proofErr w:type="spellEnd"/>
+      <w:r>
+        <w:rPr>
+          <w:rFonts w:ascii="Times New Roman" w:eastAsia="Times New Roman" w:hAnsi="Times New Roman" w:cs="Times New Roman"/>
+          <w:sz w:val="24"/>
+          <w:szCs w:val="24"/>
+        </w:rPr>
+        <w:t xml:space="preserve">, Vishal Gill, </w:t>
+      </w:r>
+      <w:proofErr w:type="spellStart"/>
+      <w:r>
+        <w:rPr>
+          <w:rFonts w:ascii="Times New Roman" w:eastAsia="Times New Roman" w:hAnsi="Times New Roman" w:cs="Times New Roman"/>
+          <w:sz w:val="24"/>
+          <w:szCs w:val="24"/>
+        </w:rPr>
+        <w:t>Zeyu</w:t>
+      </w:r>
+      <w:proofErr w:type="spellEnd"/>
+      <w:r>
+        <w:rPr>
+          <w:rFonts w:ascii="Times New Roman" w:eastAsia="Times New Roman" w:hAnsi="Times New Roman" w:cs="Times New Roman"/>
+          <w:sz w:val="24"/>
+          <w:szCs w:val="24"/>
+        </w:rPr>
+        <w:t xml:space="preserve"> Pan, Andrew Sytsma, Michael Young</w:t>
       </w:r>
     </w:p>
     <w:p>
@@ -608,21 +646,41 @@
         </w:rPr>
         <w:t xml:space="preserve">There are times when using the Internet or cell reception to communicate is not wanted or not possible.  </w:t>
       </w:r>
-      <w:r>
-        <w:rPr>
-          <w:rFonts w:ascii="Times New Roman" w:eastAsia="Times New Roman" w:hAnsi="Times New Roman" w:cs="Times New Roman"/>
-          <w:sz w:val="24"/>
-          <w:szCs w:val="24"/>
-        </w:rPr>
-        <w:t>WiFinder</w:t>
-      </w:r>
-      <w:r>
-        <w:rPr>
-          <w:rFonts w:ascii="Times New Roman" w:eastAsia="Times New Roman" w:hAnsi="Times New Roman" w:cs="Times New Roman"/>
-          <w:sz w:val="24"/>
-          <w:szCs w:val="24"/>
-        </w:rPr>
-        <w:t xml:space="preserve"> will allow users to remedy this issue by using the wifi radio to communicate with other users within their proximity.</w:t>
+      <w:proofErr w:type="spellStart"/>
+      <w:r>
+        <w:rPr>
+          <w:rFonts w:ascii="Times New Roman" w:eastAsia="Times New Roman" w:hAnsi="Times New Roman" w:cs="Times New Roman"/>
+          <w:sz w:val="24"/>
+          <w:szCs w:val="24"/>
+        </w:rPr>
+        <w:t>MonsterChat</w:t>
+      </w:r>
+      <w:proofErr w:type="spellEnd"/>
+      <w:r>
+        <w:rPr>
+          <w:rFonts w:ascii="Times New Roman" w:eastAsia="Times New Roman" w:hAnsi="Times New Roman" w:cs="Times New Roman"/>
+          <w:sz w:val="24"/>
+          <w:szCs w:val="24"/>
+        </w:rPr>
+        <w:t xml:space="preserve"> will allow users to remedy this issue by using the </w:t>
+      </w:r>
+      <w:proofErr w:type="spellStart"/>
+      <w:r>
+        <w:rPr>
+          <w:rFonts w:ascii="Times New Roman" w:eastAsia="Times New Roman" w:hAnsi="Times New Roman" w:cs="Times New Roman"/>
+          <w:sz w:val="24"/>
+          <w:szCs w:val="24"/>
+        </w:rPr>
+        <w:t>wifi</w:t>
+      </w:r>
+      <w:proofErr w:type="spellEnd"/>
+      <w:r>
+        <w:rPr>
+          <w:rFonts w:ascii="Times New Roman" w:eastAsia="Times New Roman" w:hAnsi="Times New Roman" w:cs="Times New Roman"/>
+          <w:sz w:val="24"/>
+          <w:szCs w:val="24"/>
+        </w:rPr>
+        <w:t xml:space="preserve"> radio to communicate with other users within their proximity.</w:t>
       </w:r>
     </w:p>
     <w:p>
@@ -643,54 +701,142 @@
       <w:pPr>
         <w:spacing w:line="480" w:lineRule="auto"/>
       </w:pPr>
-      <w:r>
-        <w:rPr>
-          <w:rFonts w:ascii="Times New Roman" w:eastAsia="Times New Roman" w:hAnsi="Times New Roman" w:cs="Times New Roman"/>
-          <w:sz w:val="24"/>
-          <w:szCs w:val="24"/>
-        </w:rPr>
-        <w:t xml:space="preserve">FireChat is a currently existing chat program that communicates without the need for Internet.  FireChat, however, has many issues with the application.  First, it is required to make an account online in order to use FireChat.  </w:t>
-      </w:r>
-      <w:r>
-        <w:rPr>
-          <w:rFonts w:ascii="Times New Roman" w:eastAsia="Times New Roman" w:hAnsi="Times New Roman" w:cs="Times New Roman"/>
-          <w:sz w:val="24"/>
-          <w:szCs w:val="24"/>
-        </w:rPr>
-        <w:t>WiFinder</w:t>
-      </w:r>
-      <w:r>
-        <w:rPr>
-          <w:rFonts w:ascii="Times New Roman" w:eastAsia="Times New Roman" w:hAnsi="Times New Roman" w:cs="Times New Roman"/>
-          <w:sz w:val="24"/>
-          <w:szCs w:val="24"/>
-        </w:rPr>
-        <w:t xml:space="preserve"> will address this issue by not requiring an account to be created.  Second, FireChat requires a biography to be made on top of having an account, which is known to be buggy and not work well.  Since </w:t>
-      </w:r>
-      <w:r>
-        <w:rPr>
-          <w:rFonts w:ascii="Times New Roman" w:eastAsia="Times New Roman" w:hAnsi="Times New Roman" w:cs="Times New Roman"/>
-          <w:sz w:val="24"/>
-          <w:szCs w:val="24"/>
-        </w:rPr>
-        <w:t>WiFinder</w:t>
-      </w:r>
-      <w:r>
-        <w:rPr>
-          <w:rFonts w:ascii="Times New Roman" w:eastAsia="Times New Roman" w:hAnsi="Times New Roman" w:cs="Times New Roman"/>
-          <w:sz w:val="24"/>
-          <w:szCs w:val="24"/>
-        </w:rPr>
-        <w:t xml:space="preserve"> does not require an account, a biography is not necessary in order to use the application.  Lastly, FireChat’s password changing is hard to do and does not always work.  </w:t>
-      </w:r>
-      <w:r>
-        <w:rPr>
-          <w:rFonts w:ascii="Times New Roman" w:eastAsia="Times New Roman" w:hAnsi="Times New Roman" w:cs="Times New Roman"/>
-          <w:sz w:val="24"/>
-          <w:szCs w:val="24"/>
-        </w:rPr>
-        <w:t>WiFinder</w:t>
-      </w:r>
+      <w:proofErr w:type="spellStart"/>
+      <w:r>
+        <w:rPr>
+          <w:rFonts w:ascii="Times New Roman" w:eastAsia="Times New Roman" w:hAnsi="Times New Roman" w:cs="Times New Roman"/>
+          <w:sz w:val="24"/>
+          <w:szCs w:val="24"/>
+        </w:rPr>
+        <w:t>FireChat</w:t>
+      </w:r>
+      <w:proofErr w:type="spellEnd"/>
+      <w:r>
+        <w:rPr>
+          <w:rFonts w:ascii="Times New Roman" w:eastAsia="Times New Roman" w:hAnsi="Times New Roman" w:cs="Times New Roman"/>
+          <w:sz w:val="24"/>
+          <w:szCs w:val="24"/>
+        </w:rPr>
+        <w:t xml:space="preserve"> is a currently existing chat program that communicates without the need for Internet.  </w:t>
+      </w:r>
+      <w:proofErr w:type="spellStart"/>
+      <w:r>
+        <w:rPr>
+          <w:rFonts w:ascii="Times New Roman" w:eastAsia="Times New Roman" w:hAnsi="Times New Roman" w:cs="Times New Roman"/>
+          <w:sz w:val="24"/>
+          <w:szCs w:val="24"/>
+        </w:rPr>
+        <w:t>FireChat</w:t>
+      </w:r>
+      <w:proofErr w:type="spellEnd"/>
+      <w:r>
+        <w:rPr>
+          <w:rFonts w:ascii="Times New Roman" w:eastAsia="Times New Roman" w:hAnsi="Times New Roman" w:cs="Times New Roman"/>
+          <w:sz w:val="24"/>
+          <w:szCs w:val="24"/>
+        </w:rPr>
+        <w:t xml:space="preserve">, however, has many issues with the application.  First, it is required to make an account online in order to use </w:t>
+      </w:r>
+      <w:proofErr w:type="spellStart"/>
+      <w:r>
+        <w:rPr>
+          <w:rFonts w:ascii="Times New Roman" w:eastAsia="Times New Roman" w:hAnsi="Times New Roman" w:cs="Times New Roman"/>
+          <w:sz w:val="24"/>
+          <w:szCs w:val="24"/>
+        </w:rPr>
+        <w:t>FireChat</w:t>
+      </w:r>
+      <w:proofErr w:type="spellEnd"/>
+      <w:r>
+        <w:rPr>
+          <w:rFonts w:ascii="Times New Roman" w:eastAsia="Times New Roman" w:hAnsi="Times New Roman" w:cs="Times New Roman"/>
+          <w:sz w:val="24"/>
+          <w:szCs w:val="24"/>
+        </w:rPr>
+        <w:t xml:space="preserve">.  </w:t>
+      </w:r>
+      <w:proofErr w:type="spellStart"/>
+      <w:r>
+        <w:rPr>
+          <w:rFonts w:ascii="Times New Roman" w:eastAsia="Times New Roman" w:hAnsi="Times New Roman" w:cs="Times New Roman"/>
+          <w:sz w:val="24"/>
+          <w:szCs w:val="24"/>
+        </w:rPr>
+        <w:t>MonsterChat</w:t>
+      </w:r>
+      <w:proofErr w:type="spellEnd"/>
+      <w:r>
+        <w:rPr>
+          <w:rFonts w:ascii="Times New Roman" w:eastAsia="Times New Roman" w:hAnsi="Times New Roman" w:cs="Times New Roman"/>
+          <w:sz w:val="24"/>
+          <w:szCs w:val="24"/>
+        </w:rPr>
+        <w:t xml:space="preserve"> will address this issue by not requiring an account to be created.  Second, </w:t>
+      </w:r>
+      <w:proofErr w:type="spellStart"/>
+      <w:r>
+        <w:rPr>
+          <w:rFonts w:ascii="Times New Roman" w:eastAsia="Times New Roman" w:hAnsi="Times New Roman" w:cs="Times New Roman"/>
+          <w:sz w:val="24"/>
+          <w:szCs w:val="24"/>
+        </w:rPr>
+        <w:t>FireChat</w:t>
+      </w:r>
+      <w:proofErr w:type="spellEnd"/>
+      <w:r>
+        <w:rPr>
+          <w:rFonts w:ascii="Times New Roman" w:eastAsia="Times New Roman" w:hAnsi="Times New Roman" w:cs="Times New Roman"/>
+          <w:sz w:val="24"/>
+          <w:szCs w:val="24"/>
+        </w:rPr>
+        <w:t xml:space="preserve"> requires a biography to be made on top of having an account, which is known to be buggy and not work well.  Since </w:t>
+      </w:r>
+      <w:proofErr w:type="spellStart"/>
+      <w:r>
+        <w:rPr>
+          <w:rFonts w:ascii="Times New Roman" w:eastAsia="Times New Roman" w:hAnsi="Times New Roman" w:cs="Times New Roman"/>
+          <w:sz w:val="24"/>
+          <w:szCs w:val="24"/>
+        </w:rPr>
+        <w:t>MonsterChat</w:t>
+      </w:r>
+      <w:proofErr w:type="spellEnd"/>
+      <w:r>
+        <w:rPr>
+          <w:rFonts w:ascii="Times New Roman" w:eastAsia="Times New Roman" w:hAnsi="Times New Roman" w:cs="Times New Roman"/>
+          <w:sz w:val="24"/>
+          <w:szCs w:val="24"/>
+        </w:rPr>
+        <w:t xml:space="preserve"> does not require an account, a biography is not necessary in order to use the application.  Lastly, </w:t>
+      </w:r>
+      <w:proofErr w:type="spellStart"/>
+      <w:r>
+        <w:rPr>
+          <w:rFonts w:ascii="Times New Roman" w:eastAsia="Times New Roman" w:hAnsi="Times New Roman" w:cs="Times New Roman"/>
+          <w:sz w:val="24"/>
+          <w:szCs w:val="24"/>
+        </w:rPr>
+        <w:t>FireChat’s</w:t>
+      </w:r>
+      <w:proofErr w:type="spellEnd"/>
+      <w:r>
+        <w:rPr>
+          <w:rFonts w:ascii="Times New Roman" w:eastAsia="Times New Roman" w:hAnsi="Times New Roman" w:cs="Times New Roman"/>
+          <w:sz w:val="24"/>
+          <w:szCs w:val="24"/>
+        </w:rPr>
+        <w:t xml:space="preserve"> password changing is hard to do and does not always work.  </w:t>
+      </w:r>
+      <w:proofErr w:type="spellStart"/>
+      <w:r>
+        <w:rPr>
+          <w:rFonts w:ascii="Times New Roman" w:eastAsia="Times New Roman" w:hAnsi="Times New Roman" w:cs="Times New Roman"/>
+          <w:sz w:val="24"/>
+          <w:szCs w:val="24"/>
+        </w:rPr>
+        <w:t>MonsterChat</w:t>
+      </w:r>
+      <w:proofErr w:type="spellEnd"/>
       <w:r>
         <w:rPr>
           <w:rFonts w:ascii="Times New Roman" w:eastAsia="Times New Roman" w:hAnsi="Times New Roman" w:cs="Times New Roman"/>
@@ -699,6 +845,8 @@
         </w:rPr>
         <w:t xml:space="preserve"> does not require an account, so no password is needed.</w:t>
       </w:r>
+      <w:bookmarkStart w:id="0" w:name="_GoBack"/>
+      <w:bookmarkEnd w:id="0"/>
     </w:p>
     <w:p>
       <w:pPr>
@@ -1017,7 +1165,21 @@
         <w:rPr>
           <w:color w:val="000000"/>
         </w:rPr>
-        <w:t>As a user, I want to be able to able to save my “in app name” across sessions because I do not want to have to type in my name every</w:t>
+        <w:t xml:space="preserve">As a user, I want to be able to able to save my “in app name” across sessions because I do </w:t>
+      </w:r>
+      <w:proofErr w:type="gramStart"/>
+      <w:r>
+        <w:rPr>
+          <w:color w:val="000000"/>
+        </w:rPr>
+        <w:t>not</w:t>
+      </w:r>
+      <w:proofErr w:type="gramEnd"/>
+      <w:r>
+        <w:rPr>
+          <w:color w:val="000000"/>
+        </w:rPr>
+        <w:t xml:space="preserve"> want to have to type in my name every</w:t>
       </w:r>
       <w:r>
         <w:rPr>
@@ -1609,8 +1771,6 @@
         </w:rPr>
         <w:t>messages</w:t>
       </w:r>
-      <w:bookmarkStart w:id="0" w:name="_GoBack"/>
-      <w:bookmarkEnd w:id="0"/>
       <w:r>
         <w:rPr>
           <w:color w:val="000000"/>
@@ -2981,7 +3141,7 @@
 </file>
 
 <file path=customXml/itemProps1.xml><?xml version="1.0" encoding="utf-8"?>
-<ds:datastoreItem xmlns:ds="http://schemas.openxmlformats.org/officeDocument/2006/customXml" ds:itemID="{C52CDE17-F684-4F93-9AA4-53397C02B45E}">
+<ds:datastoreItem xmlns:ds="http://schemas.openxmlformats.org/officeDocument/2006/customXml" ds:itemID="{BCD04617-A4D4-4429-9765-43680D7EC214}">
   <ds:schemaRefs>
     <ds:schemaRef ds:uri="http://schemas.openxmlformats.org/officeDocument/2006/bibliography"/>
   </ds:schemaRefs>

</xml_diff>